<commit_message>
Update Daily Scrum Meeting Log.docx
</commit_message>
<xml_diff>
--- a/Sprint1/Daily Scrum Meeting Log.docx
+++ b/Sprint1/Daily Scrum Meeting Log.docx
@@ -376,11 +376,77 @@
           <w:szCs w:val="28"/>
         </w:rPr>
       </w:pPr>
-      <w:r>
-        <w:rPr>
-          <w:rtl w:val="0"/>
-        </w:rPr>
-      </w:r>
+    </w:p>
+    <w:p>
+      <w:pPr>
+        <w:rPr>
+          <w:color w:val="4A86E8"/>
+          <w:sz w:val="34"/>
+          <w:szCs w:val="34"/>
+          <w:rtl w:val="0"/>
+        </w:rPr>
+      </w:pPr>
+    </w:p>
+    <w:p>
+      <w:pPr>
+        <w:rPr>
+          <w:color w:val="4A86E8"/>
+          <w:sz w:val="34"/>
+          <w:szCs w:val="34"/>
+          <w:rtl w:val="0"/>
+        </w:rPr>
+      </w:pPr>
+    </w:p>
+    <w:p>
+      <w:pPr>
+        <w:rPr>
+          <w:color w:val="4A86E8"/>
+          <w:sz w:val="34"/>
+          <w:szCs w:val="34"/>
+          <w:rtl w:val="0"/>
+        </w:rPr>
+      </w:pPr>
+    </w:p>
+    <w:p>
+      <w:pPr>
+        <w:rPr>
+          <w:color w:val="4A86E8"/>
+          <w:sz w:val="34"/>
+          <w:szCs w:val="34"/>
+          <w:rtl w:val="0"/>
+        </w:rPr>
+      </w:pPr>
+    </w:p>
+    <w:p>
+      <w:pPr>
+        <w:rPr>
+          <w:color w:val="4A86E8"/>
+          <w:sz w:val="34"/>
+          <w:szCs w:val="34"/>
+          <w:rtl w:val="0"/>
+        </w:rPr>
+      </w:pPr>
+    </w:p>
+    <w:p>
+      <w:pPr>
+        <w:rPr>
+          <w:color w:val="4A86E8"/>
+          <w:sz w:val="34"/>
+          <w:szCs w:val="34"/>
+          <w:rtl w:val="0"/>
+        </w:rPr>
+      </w:pPr>
+    </w:p>
+    <w:p>
+      <w:pPr>
+        <w:pStyle w:val="Normal"/>
+        <w:rPr>
+          <w:color w:val="4A86E8"/>
+          <w:sz w:val="34"/>
+          <w:szCs w:val="34"/>
+          <w:rtl w:val="0"/>
+        </w:rPr>
+      </w:pPr>
     </w:p>
     <w:p>
       <w:pPr>
@@ -392,49 +458,452 @@
       </w:pPr>
       <w:r>
         <w:rPr>
+          <w:color w:val="4A86E8"/>
+          <w:sz w:val="34"/>
+          <w:szCs w:val="34"/>
+        </w:rPr>
+        <w:t>Tuesday:</w:t>
+      </w:r>
+    </w:p>
+    <w:p>
+      <w:pPr>
+        <w:pStyle w:val="Normal"/>
+        <w:bidi w:val="0"/>
+        <w:spacing w:before="0" w:beforeAutospacing="off" w:after="0" w:afterAutospacing="off" w:line="276" w:lineRule="auto"/>
+        <w:ind w:left="0" w:right="0"/>
+        <w:jc w:val="left"/>
+        <w:rPr>
+          <w:color w:val="auto"/>
+          <w:sz w:val="30"/>
+          <w:szCs w:val="30"/>
+        </w:rPr>
+      </w:pPr>
+      <w:r>
+        <w:rPr>
+          <w:color w:val="auto"/>
+          <w:sz w:val="30"/>
+          <w:szCs w:val="30"/>
+        </w:rPr>
+        <w:t xml:space="preserve">This meeting will </w:t>
+      </w:r>
+      <w:r>
+        <w:rPr>
+          <w:color w:val="auto"/>
+          <w:sz w:val="30"/>
+          <w:szCs w:val="30"/>
+        </w:rPr>
+        <w:t xml:space="preserve">consist of going over how much progress </w:t>
+      </w:r>
+      <w:r>
+        <w:rPr>
+          <w:color w:val="auto"/>
+          <w:sz w:val="30"/>
+          <w:szCs w:val="30"/>
+        </w:rPr>
+        <w:t>each individual has made on their</w:t>
+      </w:r>
+      <w:r>
+        <w:rPr>
+          <w:color w:val="auto"/>
+          <w:sz w:val="30"/>
+          <w:szCs w:val="30"/>
+        </w:rPr>
+        <w:t xml:space="preserve"> own story and any, issues they are having with them</w:t>
+      </w:r>
+    </w:p>
+    <w:p>
+      <w:pPr>
+        <w:rPr>
+          <w:color w:val="4A86E8"/>
+          <w:sz w:val="34"/>
+          <w:szCs w:val="34"/>
+          <w:rtl w:val="0"/>
+        </w:rPr>
+      </w:pPr>
+    </w:p>
+    <w:p>
+      <w:pPr>
+        <w:rPr>
           <w:color w:val="4a86e8"/>
           <w:sz w:val="34"/>
           <w:szCs w:val="34"/>
-          <w:rtl w:val="0"/>
-        </w:rPr>
-        <w:t xml:space="preserve">Tuesday:</w:t>
-      </w:r>
-    </w:p>
-    <w:p>
-      <w:pPr>
+        </w:rPr>
+      </w:pPr>
+      <w:r>
         <w:rPr>
           <w:color w:val="4a86e8"/>
           <w:sz w:val="34"/>
           <w:szCs w:val="34"/>
         </w:rPr>
-      </w:pPr>
-      <w:r>
-        <w:rPr>
-          <w:rtl w:val="0"/>
-        </w:rPr>
-      </w:r>
-    </w:p>
-    <w:p>
-      <w:pPr>
-        <w:rPr>
-          <w:color w:val="4a86e8"/>
-          <w:sz w:val="34"/>
-          <w:szCs w:val="34"/>
-        </w:rPr>
-      </w:pPr>
-      <w:r>
-        <w:rPr>
-          <w:color w:val="4a86e8"/>
-          <w:sz w:val="34"/>
-          <w:szCs w:val="34"/>
-          <w:rtl w:val="0"/>
-        </w:rPr>
         <w:t xml:space="preserve">Outcome:</w:t>
       </w:r>
       <w:r>
         <w:rPr>
           <w:rtl w:val="0"/>
         </w:rPr>
+      </w:r>
+    </w:p>
+    <w:p>
+      <w:pPr>
+        <w:pStyle w:val="Normal"/>
+        <w:rPr>
+          <w:color w:val="auto"/>
+          <w:sz w:val="28"/>
+          <w:szCs w:val="28"/>
+          <w:rtl w:val="0"/>
+        </w:rPr>
+      </w:pPr>
+      <w:r>
+        <w:rPr>
+          <w:color w:val="auto"/>
+          <w:sz w:val="28"/>
+          <w:szCs w:val="28"/>
+        </w:rPr>
+        <w:t>Khalem and Struan</w:t>
+      </w:r>
+      <w:r>
+        <w:rPr>
+          <w:color w:val="auto"/>
+          <w:sz w:val="28"/>
+          <w:szCs w:val="28"/>
+        </w:rPr>
+        <w:t>:</w:t>
+      </w:r>
+      <w:r>
+        <w:rPr>
+          <w:color w:val="auto"/>
+          <w:sz w:val="28"/>
+          <w:szCs w:val="28"/>
+        </w:rPr>
+        <w:t xml:space="preserve"> mainly research </w:t>
+      </w:r>
+      <w:r>
+        <w:rPr>
+          <w:color w:val="auto"/>
+          <w:sz w:val="28"/>
+          <w:szCs w:val="28"/>
+        </w:rPr>
+        <w:t>on plan of a attack and using code from previous project</w:t>
+      </w:r>
+      <w:r>
+        <w:rPr>
+          <w:color w:val="auto"/>
+          <w:sz w:val="28"/>
+          <w:szCs w:val="28"/>
+        </w:rPr>
+        <w:t>s</w:t>
+      </w:r>
+      <w:r>
+        <w:rPr>
+          <w:color w:val="auto"/>
+          <w:sz w:val="28"/>
+          <w:szCs w:val="28"/>
+        </w:rPr>
+        <w:t xml:space="preserve"> </w:t>
+      </w:r>
+      <w:r>
+        <w:rPr>
+          <w:color w:val="auto"/>
+          <w:sz w:val="28"/>
+          <w:szCs w:val="28"/>
+        </w:rPr>
+        <w:t>to set up a framework for the basic website</w:t>
+      </w:r>
+      <w:r>
+        <w:rPr>
+          <w:color w:val="auto"/>
+          <w:sz w:val="28"/>
+          <w:szCs w:val="28"/>
+        </w:rPr>
+        <w:t>.</w:t>
+      </w:r>
+    </w:p>
+    <w:p>
+      <w:pPr>
+        <w:pStyle w:val="Normal"/>
+        <w:rPr>
+          <w:color w:val="auto"/>
+          <w:sz w:val="28"/>
+          <w:szCs w:val="28"/>
+          <w:rtl w:val="0"/>
+        </w:rPr>
+      </w:pPr>
+    </w:p>
+    <w:p>
+      <w:pPr>
+        <w:pStyle w:val="Normal"/>
+        <w:rPr>
+          <w:color w:val="auto"/>
+          <w:sz w:val="28"/>
+          <w:szCs w:val="28"/>
+          <w:rtl w:val="0"/>
+        </w:rPr>
+      </w:pPr>
+      <w:r>
+        <w:rPr>
+          <w:color w:val="auto"/>
+          <w:sz w:val="28"/>
+          <w:szCs w:val="28"/>
+        </w:rPr>
+        <w:t>Jack and Antonis</w:t>
+      </w:r>
+      <w:r>
+        <w:rPr>
+          <w:color w:val="auto"/>
+          <w:sz w:val="28"/>
+          <w:szCs w:val="28"/>
+        </w:rPr>
+        <w:t>:</w:t>
+      </w:r>
+      <w:r>
+        <w:rPr>
+          <w:color w:val="auto"/>
+          <w:sz w:val="28"/>
+          <w:szCs w:val="28"/>
+        </w:rPr>
+        <w:t xml:space="preserve"> </w:t>
+      </w:r>
+      <w:r>
+        <w:rPr>
+          <w:color w:val="auto"/>
+          <w:sz w:val="28"/>
+          <w:szCs w:val="28"/>
+        </w:rPr>
+        <w:t>html</w:t>
+      </w:r>
+      <w:r>
+        <w:rPr>
+          <w:color w:val="auto"/>
+          <w:sz w:val="28"/>
+          <w:szCs w:val="28"/>
+        </w:rPr>
+        <w:t xml:space="preserve"> code </w:t>
+      </w:r>
+      <w:r>
+        <w:rPr>
+          <w:color w:val="auto"/>
+          <w:sz w:val="28"/>
+          <w:szCs w:val="28"/>
+        </w:rPr>
+        <w:t>is finished in theory</w:t>
+      </w:r>
+      <w:r>
+        <w:rPr>
+          <w:color w:val="auto"/>
+          <w:sz w:val="28"/>
+          <w:szCs w:val="28"/>
+        </w:rPr>
+        <w:t xml:space="preserve">, however no testing has been done due to </w:t>
+      </w:r>
+      <w:r>
+        <w:rPr>
+          <w:color w:val="auto"/>
+          <w:sz w:val="28"/>
+          <w:szCs w:val="28"/>
+        </w:rPr>
+        <w:t>the website not being up</w:t>
+      </w:r>
+      <w:r>
+        <w:rPr>
+          <w:color w:val="auto"/>
+          <w:sz w:val="28"/>
+          <w:szCs w:val="28"/>
+        </w:rPr>
+        <w:t xml:space="preserve"> and no </w:t>
+      </w:r>
+      <w:r>
+        <w:rPr>
+          <w:color w:val="auto"/>
+          <w:sz w:val="28"/>
+          <w:szCs w:val="28"/>
+        </w:rPr>
+        <w:t>online database</w:t>
+      </w:r>
+      <w:r>
+        <w:rPr>
+          <w:color w:val="auto"/>
+          <w:sz w:val="28"/>
+          <w:szCs w:val="28"/>
+        </w:rPr>
+        <w:t>.</w:t>
+      </w:r>
+    </w:p>
+    <w:p>
+      <w:pPr>
+        <w:pStyle w:val="Normal"/>
+        <w:rPr>
+          <w:color w:val="auto"/>
+          <w:sz w:val="28"/>
+          <w:szCs w:val="28"/>
+          <w:rtl w:val="0"/>
+        </w:rPr>
+      </w:pPr>
+    </w:p>
+    <w:p>
+      <w:pPr>
+        <w:pStyle w:val="Normal"/>
+        <w:rPr>
+          <w:color w:val="auto"/>
+          <w:sz w:val="28"/>
+          <w:szCs w:val="28"/>
+          <w:rtl w:val="0"/>
+        </w:rPr>
+      </w:pPr>
+      <w:r>
+        <w:rPr>
+          <w:color w:val="auto"/>
+          <w:sz w:val="28"/>
+          <w:szCs w:val="28"/>
+        </w:rPr>
+        <w:t>Archie</w:t>
+      </w:r>
+      <w:r>
+        <w:rPr>
+          <w:color w:val="auto"/>
+          <w:sz w:val="28"/>
+          <w:szCs w:val="28"/>
+        </w:rPr>
+        <w:t>: php</w:t>
+      </w:r>
+      <w:r>
+        <w:rPr>
+          <w:color w:val="auto"/>
+          <w:sz w:val="28"/>
+          <w:szCs w:val="28"/>
+        </w:rPr>
+        <w:t xml:space="preserve"> code </w:t>
+      </w:r>
+      <w:r>
+        <w:rPr>
+          <w:color w:val="auto"/>
+          <w:sz w:val="28"/>
+          <w:szCs w:val="28"/>
+        </w:rPr>
+        <w:t xml:space="preserve">has been been written but will need to </w:t>
+      </w:r>
+      <w:r>
+        <w:rPr>
+          <w:color w:val="auto"/>
+          <w:sz w:val="28"/>
+          <w:szCs w:val="28"/>
+        </w:rPr>
+        <w:t>have</w:t>
+      </w:r>
+      <w:r>
+        <w:rPr>
+          <w:color w:val="auto"/>
+          <w:sz w:val="28"/>
+          <w:szCs w:val="28"/>
+        </w:rPr>
+        <w:t xml:space="preserve"> </w:t>
+      </w:r>
+      <w:r>
+        <w:rPr>
+          <w:color w:val="auto"/>
+          <w:sz w:val="28"/>
+          <w:szCs w:val="28"/>
+        </w:rPr>
+        <w:t>names of columns changed to reflect the actual names in the database once it is online</w:t>
+      </w:r>
+    </w:p>
+    <w:p>
+      <w:pPr>
+        <w:pStyle w:val="Normal"/>
+        <w:rPr>
+          <w:color w:val="auto"/>
+          <w:sz w:val="28"/>
+          <w:szCs w:val="28"/>
+          <w:rtl w:val="0"/>
+        </w:rPr>
+      </w:pPr>
+    </w:p>
+    <w:p>
+      <w:pPr>
+        <w:pStyle w:val="Normal"/>
+        <w:rPr>
+          <w:color w:val="auto"/>
+          <w:sz w:val="28"/>
+          <w:szCs w:val="28"/>
+          <w:rtl w:val="0"/>
+        </w:rPr>
+      </w:pPr>
+      <w:r>
+        <w:rPr>
+          <w:color w:val="auto"/>
+          <w:sz w:val="28"/>
+          <w:szCs w:val="28"/>
+        </w:rPr>
+        <w:t>Elliot</w:t>
+      </w:r>
+      <w:r>
+        <w:rPr>
+          <w:color w:val="auto"/>
+          <w:sz w:val="28"/>
+          <w:szCs w:val="28"/>
+        </w:rPr>
+        <w:t xml:space="preserve">: Basic php code has been written, will need to be reworked to </w:t>
+      </w:r>
+      <w:r>
+        <w:rPr>
+          <w:color w:val="auto"/>
+          <w:sz w:val="28"/>
+          <w:szCs w:val="28"/>
+        </w:rPr>
+        <w:t xml:space="preserve">accomodate for </w:t>
+      </w:r>
+      <w:r>
+        <w:rPr>
+          <w:color w:val="auto"/>
+          <w:sz w:val="28"/>
+          <w:szCs w:val="28"/>
+        </w:rPr>
+        <w:t xml:space="preserve">how inputs are being handled on the website </w:t>
+      </w:r>
+      <w:r>
+        <w:rPr>
+          <w:color w:val="auto"/>
+          <w:sz w:val="28"/>
+          <w:szCs w:val="28"/>
+        </w:rPr>
+        <w:t>and have column names changed similar to Archie.</w:t>
+      </w:r>
+    </w:p>
+    <w:p>
+      <w:pPr>
+        <w:pStyle w:val="Normal"/>
+        <w:rPr>
+          <w:color w:val="auto"/>
+          <w:sz w:val="28"/>
+          <w:szCs w:val="28"/>
+          <w:rtl w:val="0"/>
+        </w:rPr>
+      </w:pPr>
+    </w:p>
+    <w:p>
+      <w:pPr>
+        <w:pStyle w:val="Normal"/>
+        <w:rPr>
+          <w:color w:val="auto"/>
+          <w:sz w:val="28"/>
+          <w:szCs w:val="28"/>
+          <w:rtl w:val="0"/>
+        </w:rPr>
+      </w:pPr>
+      <w:r>
+        <w:rPr>
+          <w:color w:val="auto"/>
+          <w:sz w:val="28"/>
+          <w:szCs w:val="28"/>
+        </w:rPr>
+        <w:t xml:space="preserve">Website will be put up </w:t>
+      </w:r>
+      <w:r>
+        <w:rPr>
+          <w:color w:val="auto"/>
+          <w:sz w:val="28"/>
+          <w:szCs w:val="28"/>
+        </w:rPr>
+        <w:t xml:space="preserve">before the next scrum meeting </w:t>
       </w:r>
     </w:p>
     <w:sectPr>

</xml_diff>

<commit_message>
Updated scrum log for Friday
</commit_message>
<xml_diff>
--- a/Sprint1/Daily Scrum Meeting Log.docx
+++ b/Sprint1/Daily Scrum Meeting Log.docx
@@ -1802,6 +1802,418 @@
         </w:rPr>
         <w:t xml:space="preserve"> that were provided by the client.</w:t>
       </w:r>
+    </w:p>
+    <w:p>
+      <w:pPr>
+        <w:pStyle w:val="Normal"/>
+        <w:rPr>
+          <w:color w:val="auto"/>
+          <w:sz w:val="28"/>
+          <w:szCs w:val="28"/>
+          <w:rtl w:val="0"/>
+        </w:rPr>
+      </w:pPr>
+    </w:p>
+    <w:p>
+      <w:pPr>
+        <w:pStyle w:val="Normal"/>
+        <w:rPr>
+          <w:color w:val="auto"/>
+          <w:sz w:val="28"/>
+          <w:szCs w:val="28"/>
+          <w:rtl w:val="0"/>
+        </w:rPr>
+      </w:pPr>
+    </w:p>
+    <w:p>
+      <w:pPr>
+        <w:pStyle w:val="Normal"/>
+        <w:rPr>
+          <w:color w:val="auto"/>
+          <w:sz w:val="28"/>
+          <w:szCs w:val="28"/>
+          <w:rtl w:val="0"/>
+        </w:rPr>
+      </w:pPr>
+    </w:p>
+    <w:p>
+      <w:pPr>
+        <w:pStyle w:val="Normal"/>
+        <w:rPr>
+          <w:color w:val="auto"/>
+          <w:sz w:val="28"/>
+          <w:szCs w:val="28"/>
+          <w:rtl w:val="0"/>
+        </w:rPr>
+      </w:pPr>
+    </w:p>
+    <w:p>
+      <w:pPr>
+        <w:pStyle w:val="Normal"/>
+        <w:rPr>
+          <w:color w:val="auto"/>
+          <w:sz w:val="28"/>
+          <w:szCs w:val="28"/>
+          <w:rtl w:val="0"/>
+        </w:rPr>
+      </w:pPr>
+    </w:p>
+    <w:p>
+      <w:pPr>
+        <w:pStyle w:val="Normal"/>
+        <w:rPr>
+          <w:color w:val="auto"/>
+          <w:sz w:val="28"/>
+          <w:szCs w:val="28"/>
+          <w:rtl w:val="0"/>
+        </w:rPr>
+      </w:pPr>
+    </w:p>
+    <w:p>
+      <w:pPr>
+        <w:pStyle w:val="Normal"/>
+        <w:rPr>
+          <w:color w:val="auto"/>
+          <w:sz w:val="28"/>
+          <w:szCs w:val="28"/>
+          <w:rtl w:val="0"/>
+        </w:rPr>
+      </w:pPr>
+    </w:p>
+    <w:p>
+      <w:pPr>
+        <w:pStyle w:val="Normal"/>
+        <w:rPr>
+          <w:color w:val="auto"/>
+          <w:sz w:val="28"/>
+          <w:szCs w:val="28"/>
+          <w:rtl w:val="0"/>
+        </w:rPr>
+      </w:pPr>
+    </w:p>
+    <w:p>
+      <w:pPr>
+        <w:pStyle w:val="Normal"/>
+        <w:rPr>
+          <w:color w:val="auto"/>
+          <w:sz w:val="28"/>
+          <w:szCs w:val="28"/>
+          <w:rtl w:val="0"/>
+        </w:rPr>
+      </w:pPr>
+    </w:p>
+    <w:p>
+      <w:pPr>
+        <w:pStyle w:val="Normal"/>
+        <w:rPr>
+          <w:color w:val="auto"/>
+          <w:sz w:val="28"/>
+          <w:szCs w:val="28"/>
+          <w:rtl w:val="0"/>
+        </w:rPr>
+      </w:pPr>
+    </w:p>
+    <w:p>
+      <w:pPr>
+        <w:pStyle w:val="Normal"/>
+        <w:rPr>
+          <w:color w:val="auto"/>
+          <w:sz w:val="28"/>
+          <w:szCs w:val="28"/>
+          <w:rtl w:val="0"/>
+        </w:rPr>
+      </w:pPr>
+    </w:p>
+    <w:p>
+      <w:pPr>
+        <w:pStyle w:val="Normal"/>
+        <w:rPr>
+          <w:color w:val="auto"/>
+          <w:sz w:val="28"/>
+          <w:szCs w:val="28"/>
+          <w:rtl w:val="0"/>
+        </w:rPr>
+      </w:pPr>
+    </w:p>
+    <w:p>
+      <w:pPr>
+        <w:pStyle w:val="Normal"/>
+        <w:rPr>
+          <w:color w:val="auto"/>
+          <w:sz w:val="28"/>
+          <w:szCs w:val="28"/>
+          <w:rtl w:val="0"/>
+        </w:rPr>
+      </w:pPr>
+    </w:p>
+    <w:p>
+      <w:pPr>
+        <w:pStyle w:val="Normal"/>
+        <w:rPr>
+          <w:color w:val="auto"/>
+          <w:sz w:val="28"/>
+          <w:szCs w:val="28"/>
+          <w:rtl w:val="0"/>
+        </w:rPr>
+      </w:pPr>
+    </w:p>
+    <w:p>
+      <w:pPr>
+        <w:rPr>
+          <w:color w:val="4A86E8"/>
+          <w:sz w:val="34"/>
+          <w:szCs w:val="34"/>
+        </w:rPr>
+      </w:pPr>
+      <w:r>
+        <w:rPr>
+          <w:color w:val="4A86E8"/>
+          <w:sz w:val="34"/>
+          <w:szCs w:val="34"/>
+        </w:rPr>
+        <w:t>Friday:</w:t>
+      </w:r>
+    </w:p>
+    <w:p>
+      <w:pPr>
+        <w:pStyle w:val="Normal"/>
+        <w:bidi w:val="0"/>
+        <w:spacing w:before="0" w:beforeAutospacing="off" w:after="0" w:afterAutospacing="off" w:line="276" w:lineRule="auto"/>
+        <w:ind w:left="0" w:right="0"/>
+        <w:jc w:val="left"/>
+        <w:rPr>
+          <w:color w:val="auto"/>
+          <w:sz w:val="30"/>
+          <w:szCs w:val="30"/>
+        </w:rPr>
+      </w:pPr>
+      <w:r>
+        <w:rPr>
+          <w:color w:val="auto"/>
+          <w:sz w:val="30"/>
+          <w:szCs w:val="30"/>
+        </w:rPr>
+        <w:t xml:space="preserve">This meeting will again consist of going over how much progress each member has been making with their stories and to </w:t>
+      </w:r>
+      <w:r>
+        <w:rPr>
+          <w:color w:val="auto"/>
+          <w:sz w:val="30"/>
+          <w:szCs w:val="30"/>
+        </w:rPr>
+        <w:t>reflect on how the sprint review will turn out</w:t>
+      </w:r>
+      <w:r>
+        <w:rPr>
+          <w:color w:val="auto"/>
+          <w:sz w:val="30"/>
+          <w:szCs w:val="30"/>
+        </w:rPr>
+        <w:t>.</w:t>
+      </w:r>
+    </w:p>
+    <w:p>
+      <w:pPr>
+        <w:pStyle w:val="Normal"/>
+        <w:rPr>
+          <w:color w:val="4A86E8"/>
+          <w:sz w:val="34"/>
+          <w:szCs w:val="34"/>
+          <w:rtl w:val="0"/>
+        </w:rPr>
+      </w:pPr>
+    </w:p>
+    <w:p>
+      <w:pPr>
+        <w:rPr>
+          <w:color w:val="4A86E8"/>
+          <w:sz w:val="34"/>
+          <w:szCs w:val="34"/>
+        </w:rPr>
+      </w:pPr>
+      <w:r>
+        <w:rPr>
+          <w:color w:val="4A86E8"/>
+          <w:sz w:val="34"/>
+          <w:szCs w:val="34"/>
+        </w:rPr>
+        <w:t>Outcome:</w:t>
+      </w:r>
+    </w:p>
+    <w:p>
+      <w:pPr>
+        <w:pStyle w:val="Normal"/>
+        <w:bidi w:val="0"/>
+        <w:spacing w:before="0" w:beforeAutospacing="off" w:after="0" w:afterAutospacing="off" w:line="276" w:lineRule="auto"/>
+        <w:ind w:left="0" w:right="0"/>
+        <w:jc w:val="left"/>
+        <w:rPr>
+          <w:color w:val="auto"/>
+          <w:sz w:val="28"/>
+          <w:szCs w:val="28"/>
+        </w:rPr>
+      </w:pPr>
+      <w:r>
+        <w:rPr>
+          <w:color w:val="auto"/>
+          <w:sz w:val="28"/>
+          <w:szCs w:val="28"/>
+        </w:rPr>
+        <w:t xml:space="preserve">Khalem and Struan: </w:t>
+      </w:r>
+      <w:r>
+        <w:rPr>
+          <w:color w:val="auto"/>
+          <w:sz w:val="28"/>
+          <w:szCs w:val="28"/>
+        </w:rPr>
+        <w:t>All the admin account features have been finished just need to correctly link up the pages so that once logged in they can access the edit/delete/create pages for events</w:t>
+      </w:r>
+    </w:p>
+    <w:p>
+      <w:pPr>
+        <w:pStyle w:val="Normal"/>
+        <w:rPr>
+          <w:color w:val="auto"/>
+          <w:sz w:val="28"/>
+          <w:szCs w:val="28"/>
+        </w:rPr>
+      </w:pPr>
+    </w:p>
+    <w:p>
+      <w:pPr>
+        <w:pStyle w:val="Normal"/>
+        <w:rPr>
+          <w:color w:val="auto"/>
+          <w:sz w:val="28"/>
+          <w:szCs w:val="28"/>
+        </w:rPr>
+      </w:pPr>
+      <w:r>
+        <w:rPr>
+          <w:color w:val="auto"/>
+          <w:sz w:val="28"/>
+          <w:szCs w:val="28"/>
+        </w:rPr>
+        <w:t>Jack and Antonis: All Goal Pages are finished just need to link them up with the API and make sure that the CSS and Images are linked correctly</w:t>
+      </w:r>
+    </w:p>
+    <w:p>
+      <w:pPr>
+        <w:pStyle w:val="Normal"/>
+        <w:rPr>
+          <w:color w:val="auto"/>
+          <w:sz w:val="28"/>
+          <w:szCs w:val="28"/>
+          <w:rtl w:val="0"/>
+        </w:rPr>
+      </w:pPr>
+    </w:p>
+    <w:p>
+      <w:pPr>
+        <w:pStyle w:val="Normal"/>
+        <w:rPr>
+          <w:color w:val="auto"/>
+          <w:sz w:val="28"/>
+          <w:szCs w:val="28"/>
+        </w:rPr>
+      </w:pPr>
+      <w:r>
+        <w:rPr>
+          <w:color w:val="auto"/>
+          <w:sz w:val="28"/>
+          <w:szCs w:val="28"/>
+        </w:rPr>
+        <w:t xml:space="preserve">Archie: </w:t>
+      </w:r>
+      <w:r>
+        <w:rPr>
+          <w:color w:val="auto"/>
+          <w:sz w:val="28"/>
+          <w:szCs w:val="28"/>
+        </w:rPr>
+        <w:t xml:space="preserve">All event pages have been written </w:t>
+      </w:r>
+      <w:r>
+        <w:rPr>
+          <w:color w:val="auto"/>
+          <w:sz w:val="28"/>
+          <w:szCs w:val="28"/>
+        </w:rPr>
+        <w:t>however no testing has been done on them as he was ill and could not come down to the QMB</w:t>
+      </w:r>
+    </w:p>
+    <w:p>
+      <w:pPr>
+        <w:pStyle w:val="Normal"/>
+        <w:rPr>
+          <w:color w:val="auto"/>
+          <w:sz w:val="28"/>
+          <w:szCs w:val="28"/>
+          <w:rtl w:val="0"/>
+        </w:rPr>
+      </w:pPr>
+    </w:p>
+    <w:p>
+      <w:pPr>
+        <w:pStyle w:val="Normal"/>
+        <w:rPr>
+          <w:color w:val="auto"/>
+          <w:sz w:val="28"/>
+          <w:szCs w:val="28"/>
+        </w:rPr>
+      </w:pPr>
+      <w:r>
+        <w:rPr>
+          <w:color w:val="auto"/>
+          <w:sz w:val="28"/>
+          <w:szCs w:val="28"/>
+        </w:rPr>
+        <w:t>Elliot: The Create even</w:t>
+      </w:r>
+      <w:r>
+        <w:rPr>
+          <w:color w:val="auto"/>
+          <w:sz w:val="28"/>
+          <w:szCs w:val="28"/>
+        </w:rPr>
+        <w:t>t</w:t>
+      </w:r>
+      <w:r>
+        <w:rPr>
+          <w:color w:val="auto"/>
+          <w:sz w:val="28"/>
+          <w:szCs w:val="28"/>
+        </w:rPr>
+        <w:t xml:space="preserve"> page is up and running and it successfully takes in the values from post, however the SQL statement does not run and </w:t>
+      </w:r>
+      <w:r>
+        <w:rPr>
+          <w:color w:val="auto"/>
+          <w:sz w:val="28"/>
+          <w:szCs w:val="28"/>
+        </w:rPr>
+        <w:t>the data i</w:t>
+      </w:r>
+      <w:r>
+        <w:rPr>
+          <w:color w:val="auto"/>
+          <w:sz w:val="28"/>
+          <w:szCs w:val="28"/>
+        </w:rPr>
+        <w:t>s not put into the events table.</w:t>
+      </w:r>
+    </w:p>
+    <w:p>
+      <w:pPr>
+        <w:pStyle w:val="Normal"/>
+        <w:rPr>
+          <w:color w:val="4A86E8"/>
+          <w:sz w:val="34"/>
+          <w:szCs w:val="34"/>
+          <w:rtl w:val="0"/>
+        </w:rPr>
+      </w:pPr>
     </w:p>
     <w:p>
       <w:pPr>

</xml_diff>